<commit_message>
Lots of Progress, one big crashing bug which might be fixed
</commit_message>
<xml_diff>
--- a/Milestone 1/Task List.docx
+++ b/Milestone 1/Task List.docx
@@ -628,6 +628,262 @@
       </w:pPr>
       <w:r>
         <w:t>Playtest</w:t>
+      </w:r>
+    </w:p>
+    <w:p>
+      <w:r>
+        <w:br w:type="page"/>
+      </w:r>
+    </w:p>
+    <w:p>
+      <w:pPr>
+        <w:pStyle w:val="Title"/>
+      </w:pPr>
+      <w:r>
+        <w:lastRenderedPageBreak/>
+        <w:t>Game Notes</w:t>
+      </w:r>
+    </w:p>
+    <w:p>
+      <w:pPr>
+        <w:pStyle w:val="Subtitle"/>
+      </w:pPr>
+      <w:r>
+        <w:t>Notes on how StarCraft’s input quirks so that I can replicate them without constantly reloading the game</w:t>
+      </w:r>
+    </w:p>
+    <w:p/>
+    <w:p>
+      <w:pPr>
+        <w:pStyle w:val="ListParagraph"/>
+        <w:numPr>
+          <w:ilvl w:val="0"/>
+          <w:numId w:val="3"/>
+        </w:numPr>
+      </w:pPr>
+      <w:r>
+        <w:t>Holding Shift before the key bind lets you repeat the command even after shift is lifted</w:t>
+      </w:r>
+    </w:p>
+    <w:p>
+      <w:pPr>
+        <w:pStyle w:val="ListParagraph"/>
+        <w:numPr>
+          <w:ilvl w:val="0"/>
+          <w:numId w:val="3"/>
+        </w:numPr>
+      </w:pPr>
+      <w:r>
+        <w:t>When Giving a Command, Left click issues the order and cannot drag select units.</w:t>
+      </w:r>
+    </w:p>
+    <w:p>
+      <w:pPr>
+        <w:pStyle w:val="ListParagraph"/>
+        <w:numPr>
+          <w:ilvl w:val="0"/>
+          <w:numId w:val="3"/>
+        </w:numPr>
+      </w:pPr>
+      <w:r>
+        <w:t xml:space="preserve">When Giving a Command, Right click </w:t>
+      </w:r>
+      <w:r>
+        <w:t>and Escape Cancel</w:t>
+      </w:r>
+    </w:p>
+    <w:p>
+      <w:pPr>
+        <w:pStyle w:val="ListParagraph"/>
+        <w:numPr>
+          <w:ilvl w:val="0"/>
+          <w:numId w:val="3"/>
+        </w:numPr>
+      </w:pPr>
+      <w:r>
+        <w:t>When a Unit is highlighted or Drag Selected, it shows a dotted Selection Circle</w:t>
+      </w:r>
+    </w:p>
+    <w:p>
+      <w:pPr>
+        <w:pStyle w:val="ListParagraph"/>
+        <w:numPr>
+          <w:ilvl w:val="0"/>
+          <w:numId w:val="3"/>
+        </w:numPr>
+      </w:pPr>
+      <w:r>
+        <w:t>When zooming in or out, center point shifts</w:t>
+      </w:r>
+    </w:p>
+    <w:p>
+      <w:pPr>
+        <w:pStyle w:val="ListParagraph"/>
+        <w:numPr>
+          <w:ilvl w:val="0"/>
+          <w:numId w:val="3"/>
+        </w:numPr>
+      </w:pPr>
+      <w:r>
+        <w:t>Ctrl Click Selects all Units of a given type</w:t>
+      </w:r>
+    </w:p>
+    <w:p>
+      <w:pPr>
+        <w:pStyle w:val="ListParagraph"/>
+        <w:numPr>
+          <w:ilvl w:val="0"/>
+          <w:numId w:val="3"/>
+        </w:numPr>
+      </w:pPr>
+      <w:r>
+        <w:t>Ctrl Shift Unselects all Units of a type</w:t>
+      </w:r>
+    </w:p>
+    <w:p>
+      <w:pPr>
+        <w:pStyle w:val="ListParagraph"/>
+        <w:numPr>
+          <w:ilvl w:val="0"/>
+          <w:numId w:val="3"/>
+        </w:numPr>
+      </w:pPr>
+      <w:r>
+        <w:t>When No units are selected left click does nothing</w:t>
+      </w:r>
+    </w:p>
+    <w:p>
+      <w:pPr>
+        <w:pStyle w:val="ListParagraph"/>
+        <w:numPr>
+          <w:ilvl w:val="0"/>
+          <w:numId w:val="3"/>
+        </w:numPr>
+      </w:pPr>
+      <w:r>
+        <w:t>Enemy Units can only be directly selected and one at a time</w:t>
+      </w:r>
+    </w:p>
+    <w:p>
+      <w:pPr>
+        <w:pStyle w:val="ListParagraph"/>
+        <w:numPr>
+          <w:ilvl w:val="0"/>
+          <w:numId w:val="3"/>
+        </w:numPr>
+      </w:pPr>
+      <w:r>
+        <w:t>Ctrl does nothing when drag selecting</w:t>
+      </w:r>
+    </w:p>
+    <w:p>
+      <w:pPr>
+        <w:pStyle w:val="ListParagraph"/>
+        <w:numPr>
+          <w:ilvl w:val="0"/>
+          <w:numId w:val="3"/>
+        </w:numPr>
+      </w:pPr>
+      <w:r>
+        <w:t xml:space="preserve">Drag Selecting non controlled units shows team relations Circle, but </w:t>
+      </w:r>
+      <w:proofErr w:type="spellStart"/>
+      <w:r>
+        <w:t>cant</w:t>
+      </w:r>
+      <w:proofErr w:type="spellEnd"/>
+      <w:r>
+        <w:t xml:space="preserve"> select</w:t>
+      </w:r>
+    </w:p>
+    <w:p>
+      <w:pPr>
+        <w:pStyle w:val="ListParagraph"/>
+        <w:numPr>
+          <w:ilvl w:val="0"/>
+          <w:numId w:val="3"/>
+        </w:numPr>
+      </w:pPr>
+      <w:r>
+        <w:t>Functionality is different when clicking on UI icons or Unit in Screen</w:t>
+      </w:r>
+    </w:p>
+    <w:p>
+      <w:pPr>
+        <w:pStyle w:val="ListParagraph"/>
+        <w:numPr>
+          <w:ilvl w:val="1"/>
+          <w:numId w:val="3"/>
+        </w:numPr>
+      </w:pPr>
+      <w:r>
+        <w:t>For Ctrl Clicking, I will be using the UI Variation instead of World Variation. If ctrl clicking a unit on screen that is already selected it will remove all units of other types from selection. When shift is held it will remove only the selected type.</w:t>
+      </w:r>
+    </w:p>
+    <w:p>
+      <w:pPr>
+        <w:pStyle w:val="ListParagraph"/>
+        <w:numPr>
+          <w:ilvl w:val="0"/>
+          <w:numId w:val="3"/>
+        </w:numPr>
+      </w:pPr>
+      <w:r>
+        <w:t>When Shift Clicking a Rally Point, it can chain Rally Points together. However unlike other commands these are added to a sequence of Rally Points which co-exist</w:t>
+      </w:r>
+    </w:p>
+    <w:p>
+      <w:pPr>
+        <w:pStyle w:val="ListParagraph"/>
+        <w:numPr>
+          <w:ilvl w:val="1"/>
+          <w:numId w:val="3"/>
+        </w:numPr>
+      </w:pPr>
+      <w:r>
+        <w:t>If I Shift build a Unit, then Shift Rally, then Shift Build a Unit, then Shift Rally, the first unit built will move through all Rally points despite them being added after the construction began. Constructing a Unit does not function the same as commands since it uses a separate queue.</w:t>
+      </w:r>
+    </w:p>
+    <w:p>
+      <w:pPr>
+        <w:pStyle w:val="ListParagraph"/>
+        <w:numPr>
+          <w:ilvl w:val="1"/>
+          <w:numId w:val="3"/>
+        </w:numPr>
+      </w:pPr>
+      <w:r>
+        <w:t>This means that the queue system which I have spent dozens of hours working on in an extremely overly elaborate way in order to catch all edge cases has broken. I might be able to make a version of it work, but this is likely going to break things and is far outside of my already extreme scope.</w:t>
+      </w:r>
+    </w:p>
+    <w:p>
+      <w:pPr>
+        <w:pStyle w:val="ListParagraph"/>
+        <w:numPr>
+          <w:ilvl w:val="0"/>
+          <w:numId w:val="3"/>
+        </w:numPr>
+      </w:pPr>
+      <w:r>
+        <w:t>When pressing and releasing shift before issuing a command for the first time, but after pressing the hotkey, it doesn’t cancel targeting.</w:t>
+      </w:r>
+    </w:p>
+    <w:p>
+      <w:pPr>
+        <w:pStyle w:val="ListParagraph"/>
+        <w:numPr>
+          <w:ilvl w:val="1"/>
+          <w:numId w:val="3"/>
+        </w:numPr>
+      </w:pPr>
+      <w:r>
+        <w:t xml:space="preserve">I wont be handling this edge case because it requires too much extra code and </w:t>
+      </w:r>
+      <w:r>
+        <w:t>doesn’t</w:t>
+      </w:r>
+      <w:r>
+        <w:t xml:space="preserve"> contribute to game feel.</w:t>
       </w:r>
     </w:p>
     <w:sectPr>
@@ -868,11 +1124,127 @@
       </w:rPr>
     </w:lvl>
   </w:abstractNum>
+  <w:abstractNum w:abstractNumId="2" w15:restartNumberingAfterBreak="0">
+    <w:nsid w:val="76CA03A4"/>
+    <w:multiLevelType w:val="hybridMultilevel"/>
+    <w:tmpl w:val="AB14A5F4"/>
+    <w:lvl w:ilvl="0" w:tplc="04090001">
+      <w:start w:val="1"/>
+      <w:numFmt w:val="bullet"/>
+      <w:lvlText w:val=""/>
+      <w:lvlJc w:val="left"/>
+      <w:pPr>
+        <w:ind w:left="720" w:hanging="360"/>
+      </w:pPr>
+      <w:rPr>
+        <w:rFonts w:ascii="Symbol" w:hAnsi="Symbol" w:hint="default"/>
+      </w:rPr>
+    </w:lvl>
+    <w:lvl w:ilvl="1" w:tplc="04090003">
+      <w:start w:val="1"/>
+      <w:numFmt w:val="bullet"/>
+      <w:lvlText w:val="o"/>
+      <w:lvlJc w:val="left"/>
+      <w:pPr>
+        <w:ind w:left="1440" w:hanging="360"/>
+      </w:pPr>
+      <w:rPr>
+        <w:rFonts w:ascii="Courier New" w:hAnsi="Courier New" w:cs="Courier New" w:hint="default"/>
+      </w:rPr>
+    </w:lvl>
+    <w:lvl w:ilvl="2" w:tplc="04090005" w:tentative="1">
+      <w:start w:val="1"/>
+      <w:numFmt w:val="bullet"/>
+      <w:lvlText w:val=""/>
+      <w:lvlJc w:val="left"/>
+      <w:pPr>
+        <w:ind w:left="2160" w:hanging="360"/>
+      </w:pPr>
+      <w:rPr>
+        <w:rFonts w:ascii="Wingdings" w:hAnsi="Wingdings" w:hint="default"/>
+      </w:rPr>
+    </w:lvl>
+    <w:lvl w:ilvl="3" w:tplc="04090001" w:tentative="1">
+      <w:start w:val="1"/>
+      <w:numFmt w:val="bullet"/>
+      <w:lvlText w:val=""/>
+      <w:lvlJc w:val="left"/>
+      <w:pPr>
+        <w:ind w:left="2880" w:hanging="360"/>
+      </w:pPr>
+      <w:rPr>
+        <w:rFonts w:ascii="Symbol" w:hAnsi="Symbol" w:hint="default"/>
+      </w:rPr>
+    </w:lvl>
+    <w:lvl w:ilvl="4" w:tplc="04090003" w:tentative="1">
+      <w:start w:val="1"/>
+      <w:numFmt w:val="bullet"/>
+      <w:lvlText w:val="o"/>
+      <w:lvlJc w:val="left"/>
+      <w:pPr>
+        <w:ind w:left="3600" w:hanging="360"/>
+      </w:pPr>
+      <w:rPr>
+        <w:rFonts w:ascii="Courier New" w:hAnsi="Courier New" w:cs="Courier New" w:hint="default"/>
+      </w:rPr>
+    </w:lvl>
+    <w:lvl w:ilvl="5" w:tplc="04090005" w:tentative="1">
+      <w:start w:val="1"/>
+      <w:numFmt w:val="bullet"/>
+      <w:lvlText w:val=""/>
+      <w:lvlJc w:val="left"/>
+      <w:pPr>
+        <w:ind w:left="4320" w:hanging="360"/>
+      </w:pPr>
+      <w:rPr>
+        <w:rFonts w:ascii="Wingdings" w:hAnsi="Wingdings" w:hint="default"/>
+      </w:rPr>
+    </w:lvl>
+    <w:lvl w:ilvl="6" w:tplc="04090001" w:tentative="1">
+      <w:start w:val="1"/>
+      <w:numFmt w:val="bullet"/>
+      <w:lvlText w:val=""/>
+      <w:lvlJc w:val="left"/>
+      <w:pPr>
+        <w:ind w:left="5040" w:hanging="360"/>
+      </w:pPr>
+      <w:rPr>
+        <w:rFonts w:ascii="Symbol" w:hAnsi="Symbol" w:hint="default"/>
+      </w:rPr>
+    </w:lvl>
+    <w:lvl w:ilvl="7" w:tplc="04090003" w:tentative="1">
+      <w:start w:val="1"/>
+      <w:numFmt w:val="bullet"/>
+      <w:lvlText w:val="o"/>
+      <w:lvlJc w:val="left"/>
+      <w:pPr>
+        <w:ind w:left="5760" w:hanging="360"/>
+      </w:pPr>
+      <w:rPr>
+        <w:rFonts w:ascii="Courier New" w:hAnsi="Courier New" w:cs="Courier New" w:hint="default"/>
+      </w:rPr>
+    </w:lvl>
+    <w:lvl w:ilvl="8" w:tplc="04090005" w:tentative="1">
+      <w:start w:val="1"/>
+      <w:numFmt w:val="bullet"/>
+      <w:lvlText w:val=""/>
+      <w:lvlJc w:val="left"/>
+      <w:pPr>
+        <w:ind w:left="6480" w:hanging="360"/>
+      </w:pPr>
+      <w:rPr>
+        <w:rFonts w:ascii="Wingdings" w:hAnsi="Wingdings" w:hint="default"/>
+      </w:rPr>
+    </w:lvl>
+  </w:abstractNum>
   <w:num w:numId="1" w16cid:durableId="1977173797">
     <w:abstractNumId w:val="0"/>
   </w:num>
   <w:num w:numId="2" w16cid:durableId="1863783033">
     <w:abstractNumId w:val="1"/>
+  </w:num>
+  <w:num w:numId="3" w16cid:durableId="2060979366">
+    <w:abstractNumId w:val="2"/>
   </w:num>
 </w:numbering>
 </file>

</xml_diff>